<commit_message>
Update Amdahl's handout and fix minor formatting issues in Atomics
</commit_message>
<xml_diff>
--- a/FinalResources/R1AmdahlHigher/Handout.docx
+++ b/FinalResources/R1AmdahlHigher/Handout.docx
@@ -1,14 +1,15 @@
 
 <file path=word/document.xml><?xml version="1.0" encoding="utf-8"?>
-<w:document xmlns:wpc="http://schemas.microsoft.com/office/word/2010/wordprocessingCanvas" xmlns:mo="http://schemas.microsoft.com/office/mac/office/2008/main" xmlns:mc="http://schemas.openxmlformats.org/markup-compatibility/2006" xmlns:mv="urn:schemas-microsoft-com:mac:vml" xmlns:o="urn:schemas-microsoft-com:office:office" xmlns:r="http://schemas.openxmlformats.org/officeDocument/2006/relationships" xmlns:m="http://schemas.openxmlformats.org/officeDocument/2006/math" xmlns:v="urn:schemas-microsoft-com:vml" xmlns:wp14="http://schemas.microsoft.com/office/word/2010/wordprocessingDrawing" xmlns:wp="http://schemas.openxmlformats.org/drawingml/2006/wordprocessingDrawing" xmlns:w10="urn:schemas-microsoft-com:office:word" xmlns:w="http://schemas.openxmlformats.org/wordprocessingml/2006/main" xmlns:w14="http://schemas.microsoft.com/office/word/2010/wordml" xmlns:w15="http://schemas.microsoft.com/office/word/2012/wordml" xmlns:wpg="http://schemas.microsoft.com/office/word/2010/wordprocessingGroup" xmlns:wpi="http://schemas.microsoft.com/office/word/2010/wordprocessingInk" xmlns:wne="http://schemas.microsoft.com/office/word/2006/wordml" xmlns:wps="http://schemas.microsoft.com/office/word/2010/wordprocessingShape" mc:Ignorable="w14 w15 wp14">
+<w:document xmlns:o="urn:schemas-microsoft-com:office:office" xmlns:r="http://schemas.openxmlformats.org/officeDocument/2006/relationships" xmlns:v="urn:schemas-microsoft-com:vml" xmlns:w="http://schemas.openxmlformats.org/wordprocessingml/2006/main" xmlns:w10="urn:schemas-microsoft-com:office:word" xmlns:wp="http://schemas.openxmlformats.org/drawingml/2006/wordprocessingDrawing" xmlns:wps="http://schemas.microsoft.com/office/word/2010/wordprocessingShape" xmlns:wpg="http://schemas.microsoft.com/office/word/2010/wordprocessingGroup" xmlns:mc="http://schemas.openxmlformats.org/markup-compatibility/2006" xmlns:wp14="http://schemas.microsoft.com/office/word/2010/wordprocessingDrawing" xmlns:w14="http://schemas.microsoft.com/office/word/2010/wordml" mc:Ignorable="w14 wp14">
   <w:body>
     <w:p>
       <w:pPr>
-        <w:spacing w:after="0" w:line="240" w:lineRule="auto"/>
+        <w:pStyle w:val="Normal"/>
+        <w:spacing w:lineRule="auto" w:line="240" w:before="0" w:after="0"/>
         <w:ind w:firstLine="720"/>
         <w:jc w:val="center"/>
         <w:rPr>
-          <w:rFonts w:ascii="Arial" w:eastAsia="Times New Roman" w:hAnsi="Arial" w:cs="Arial"/>
+          <w:rFonts w:ascii="Arial" w:hAnsi="Arial" w:eastAsia="Times New Roman" w:cs="Arial"/>
           <w:color w:val="000000"/>
           <w:sz w:val="32"/>
           <w:u w:val="single"/>
@@ -17,9 +18,10 @@
       </w:pPr>
       <w:r>
         <w:rPr>
-          <w:rFonts w:ascii="Arial" w:eastAsia="Times New Roman" w:hAnsi="Arial" w:cs="Arial"/>
-          <w:color w:val="000000"/>
-          <w:sz w:val="32"/>
+          <w:rFonts w:eastAsia="Times New Roman" w:cs="Arial" w:ascii="Arial" w:hAnsi="Arial"/>
+          <w:color w:val="000000"/>
+          <w:sz w:val="28"/>
+          <w:szCs w:val="28"/>
           <w:u w:val="single"/>
           <w:lang w:eastAsia="en-GB"/>
         </w:rPr>
@@ -28,25 +30,25 @@
     </w:p>
     <w:p>
       <w:pPr>
-        <w:spacing w:after="0" w:line="240" w:lineRule="auto"/>
-        <w:rPr>
-          <w:rFonts w:ascii="Arial" w:eastAsia="Times New Roman" w:hAnsi="Arial" w:cs="Arial"/>
-          <w:color w:val="000000"/>
-          <w:sz w:val="32"/>
-          <w:lang w:eastAsia="en-GB"/>
-        </w:rPr>
-      </w:pPr>
-    </w:p>
-    <w:p>
-      <w:pPr>
-        <w:spacing w:after="0" w:line="240" w:lineRule="auto"/>
-        <w:rPr>
-          <w:rFonts w:ascii="Arial" w:eastAsia="Times New Roman" w:hAnsi="Arial" w:cs="Arial"/>
-          <w:color w:val="000000"/>
-          <w:sz w:val="32"/>
-          <w:lang w:eastAsia="en-GB"/>
-        </w:rPr>
-      </w:pPr>
+        <w:pStyle w:val="Normal"/>
+        <w:spacing w:lineRule="auto" w:line="240" w:before="0" w:after="0"/>
+        <w:rPr>
+          <w:rFonts w:ascii="Arial" w:hAnsi="Arial" w:eastAsia="Times New Roman" w:cs="Arial"/>
+          <w:color w:val="000000"/>
+          <w:sz w:val="28"/>
+          <w:szCs w:val="28"/>
+          <w:lang w:eastAsia="en-GB"/>
+        </w:rPr>
+      </w:pPr>
+      <w:r>
+        <w:rPr>
+          <w:rFonts w:eastAsia="Times New Roman" w:cs="Arial" w:ascii="Arial" w:hAnsi="Arial"/>
+          <w:color w:val="000000"/>
+          <w:sz w:val="28"/>
+          <w:szCs w:val="28"/>
+          <w:lang w:eastAsia="en-GB"/>
+        </w:rPr>
+      </w:r>
     </w:p>
     <w:p>
       <w:pPr>
@@ -55,22 +57,63 @@
           <w:ilvl w:val="0"/>
           <w:numId w:val="1"/>
         </w:numPr>
-        <w:spacing w:after="0" w:line="240" w:lineRule="auto"/>
-        <w:rPr>
-          <w:rFonts w:ascii="Arial" w:eastAsia="Times New Roman" w:hAnsi="Arial" w:cs="Arial"/>
-          <w:color w:val="000000"/>
-          <w:sz w:val="32"/>
-          <w:lang w:eastAsia="en-GB"/>
-        </w:rPr>
-      </w:pPr>
-      <w:r>
-        <w:rPr>
-          <w:rFonts w:ascii="Arial" w:eastAsia="Times New Roman" w:hAnsi="Arial" w:cs="Arial"/>
-          <w:color w:val="000000"/>
-          <w:sz w:val="32"/>
-          <w:lang w:eastAsia="en-GB"/>
-        </w:rPr>
-        <w:t>A program takes 10 seconds to run on 1 core. If the non parallelisable part of the program takes up 60% of the program (6 seconds), the parallelisable part takes up 40% of the program (4 seconds) how long will the program take to run on 4 cores?</w:t>
+        <w:spacing w:lineRule="auto" w:line="240" w:before="0" w:after="0"/>
+        <w:contextualSpacing/>
+        <w:rPr>
+          <w:rFonts w:ascii="Arial" w:hAnsi="Arial"/>
+          <w:sz w:val="28"/>
+          <w:szCs w:val="28"/>
+        </w:rPr>
+      </w:pPr>
+      <w:r>
+        <w:rPr>
+          <w:rFonts w:eastAsia="Times New Roman" w:cs="Arial" w:ascii="Arial" w:hAnsi="Arial"/>
+          <w:color w:val="000000"/>
+          <w:sz w:val="28"/>
+          <w:szCs w:val="28"/>
+          <w:lang w:eastAsia="en-GB"/>
+        </w:rPr>
+        <w:t xml:space="preserve">A program takes 10 seconds to run on </w:t>
+      </w:r>
+      <w:r>
+        <w:rPr>
+          <w:rFonts w:eastAsia="Times New Roman" w:cs="Arial" w:ascii="Arial" w:hAnsi="Arial"/>
+          <w:color w:val="000000"/>
+          <w:sz w:val="28"/>
+          <w:szCs w:val="28"/>
+          <w:lang w:eastAsia="en-GB"/>
+        </w:rPr>
+        <w:t>a single</w:t>
+      </w:r>
+      <w:r>
+        <w:rPr>
+          <w:rFonts w:eastAsia="Times New Roman" w:cs="Arial" w:ascii="Arial" w:hAnsi="Arial"/>
+          <w:color w:val="000000"/>
+          <w:sz w:val="28"/>
+          <w:szCs w:val="28"/>
+          <w:lang w:eastAsia="en-GB"/>
+        </w:rPr>
+        <w:t xml:space="preserve"> core. If the non</w:t>
+      </w:r>
+      <w:r>
+        <w:rPr>
+          <w:rFonts w:eastAsia="Times New Roman" w:cs="Arial" w:ascii="Arial" w:hAnsi="Arial"/>
+          <w:color w:val="000000"/>
+          <w:sz w:val="28"/>
+          <w:szCs w:val="28"/>
+          <w:lang w:eastAsia="en-GB"/>
+        </w:rPr>
+        <w:t>-</w:t>
+      </w:r>
+      <w:r>
+        <w:rPr>
+          <w:rFonts w:eastAsia="Times New Roman" w:cs="Arial" w:ascii="Arial" w:hAnsi="Arial"/>
+          <w:color w:val="000000"/>
+          <w:sz w:val="28"/>
+          <w:szCs w:val="28"/>
+          <w:lang w:eastAsia="en-GB"/>
+        </w:rPr>
+        <w:t>parallelisable part of the program takes up 60% of the program (6 seconds), the parallelisable part takes up 40% of the program (4 seconds) how long will the program take to run on 4 cores?</w:t>
       </w:r>
     </w:p>
     <w:p>
@@ -80,22 +123,83 @@
           <w:ilvl w:val="0"/>
           <w:numId w:val="1"/>
         </w:numPr>
-        <w:spacing w:after="0" w:line="240" w:lineRule="auto"/>
-        <w:rPr>
-          <w:rFonts w:ascii="Arial" w:eastAsia="Times New Roman" w:hAnsi="Arial" w:cs="Arial"/>
-          <w:color w:val="000000"/>
-          <w:sz w:val="32"/>
-          <w:lang w:eastAsia="en-GB"/>
-        </w:rPr>
-      </w:pPr>
-      <w:r>
-        <w:rPr>
-          <w:rFonts w:ascii="Arial" w:eastAsia="Times New Roman" w:hAnsi="Arial" w:cs="Arial"/>
-          <w:color w:val="000000"/>
-          <w:sz w:val="32"/>
-          <w:lang w:eastAsia="en-GB"/>
-        </w:rPr>
-        <w:t>A program serially takes 15 seconds to run. If the non parallelisable part of the program takes up 50% of the program, how long will the program take to run on 5 cores?</w:t>
+        <w:spacing w:lineRule="auto" w:line="240" w:before="0" w:after="0"/>
+        <w:contextualSpacing/>
+        <w:rPr>
+          <w:rFonts w:ascii="Arial" w:hAnsi="Arial"/>
+          <w:sz w:val="28"/>
+          <w:szCs w:val="28"/>
+        </w:rPr>
+      </w:pPr>
+      <w:r>
+        <w:rPr>
+          <w:rFonts w:eastAsia="Times New Roman" w:cs="Arial" w:ascii="Arial" w:hAnsi="Arial"/>
+          <w:color w:val="000000"/>
+          <w:sz w:val="28"/>
+          <w:szCs w:val="28"/>
+          <w:lang w:eastAsia="en-GB"/>
+        </w:rPr>
+        <w:t xml:space="preserve">A program </w:t>
+      </w:r>
+      <w:r>
+        <w:rPr>
+          <w:rFonts w:eastAsia="Times New Roman" w:cs="Arial" w:ascii="Arial" w:hAnsi="Arial"/>
+          <w:color w:val="000000"/>
+          <w:sz w:val="28"/>
+          <w:szCs w:val="28"/>
+          <w:lang w:eastAsia="en-GB"/>
+        </w:rPr>
+        <w:t>t</w:t>
+      </w:r>
+      <w:r>
+        <w:rPr>
+          <w:rFonts w:eastAsia="Times New Roman" w:cs="Arial" w:ascii="Arial" w:hAnsi="Arial"/>
+          <w:color w:val="000000"/>
+          <w:sz w:val="28"/>
+          <w:szCs w:val="28"/>
+          <w:lang w:eastAsia="en-GB"/>
+        </w:rPr>
+        <w:t xml:space="preserve">akes </w:t>
+      </w:r>
+      <w:r>
+        <w:rPr>
+          <w:rFonts w:eastAsia="Times New Roman" w:cs="Arial" w:ascii="Arial" w:hAnsi="Arial"/>
+          <w:color w:val="000000"/>
+          <w:sz w:val="28"/>
+          <w:szCs w:val="28"/>
+          <w:lang w:eastAsia="en-GB"/>
+        </w:rPr>
+        <w:t>30</w:t>
+      </w:r>
+      <w:r>
+        <w:rPr>
+          <w:rFonts w:eastAsia="Times New Roman" w:cs="Arial" w:ascii="Arial" w:hAnsi="Arial"/>
+          <w:color w:val="000000"/>
+          <w:sz w:val="28"/>
+          <w:szCs w:val="28"/>
+          <w:lang w:eastAsia="en-GB"/>
+        </w:rPr>
+        <w:t xml:space="preserve"> seconds to run </w:t>
+      </w:r>
+      <w:r>
+        <w:rPr>
+          <w:rFonts w:eastAsia="Times New Roman" w:cs="Arial" w:ascii="Arial" w:hAnsi="Arial"/>
+          <w:color w:val="000000"/>
+          <w:sz w:val="28"/>
+          <w:szCs w:val="28"/>
+          <w:lang w:eastAsia="en-GB"/>
+        </w:rPr>
+        <w:t>on a single core</w:t>
+      </w:r>
+      <w:r>
+        <w:rPr>
+          <w:rFonts w:eastAsia="Times New Roman" w:cs="Arial" w:ascii="Arial" w:hAnsi="Arial"/>
+          <w:color w:val="000000"/>
+          <w:sz w:val="28"/>
+          <w:szCs w:val="28"/>
+          <w:lang w:eastAsia="en-GB"/>
+        </w:rPr>
+        <w:t>. If the non-parallelisable part of the program takes up 50% of the program, how long will the program take to run on 5 cores?</w:t>
       </w:r>
     </w:p>
     <w:p>
@@ -105,22 +209,43 @@
           <w:ilvl w:val="0"/>
           <w:numId w:val="1"/>
         </w:numPr>
-        <w:spacing w:after="0" w:line="240" w:lineRule="auto"/>
-        <w:rPr>
-          <w:rFonts w:ascii="Arial" w:eastAsia="Times New Roman" w:hAnsi="Arial" w:cs="Arial"/>
-          <w:color w:val="000000"/>
-          <w:sz w:val="32"/>
-          <w:lang w:eastAsia="en-GB"/>
-        </w:rPr>
-      </w:pPr>
-      <w:r>
-        <w:rPr>
-          <w:rFonts w:ascii="Arial" w:eastAsia="Times New Roman" w:hAnsi="Arial" w:cs="Arial"/>
-          <w:color w:val="000000"/>
-          <w:sz w:val="32"/>
-          <w:lang w:eastAsia="en-GB"/>
-        </w:rPr>
-        <w:t>A program serially takes 1 second to run. If the parallelisable part of the program takes up 35% of the program, how long will the program take to run on 3 cores?</w:t>
+        <w:spacing w:lineRule="auto" w:line="240" w:before="0" w:after="0"/>
+        <w:contextualSpacing/>
+        <w:rPr>
+          <w:rFonts w:ascii="Arial" w:hAnsi="Arial"/>
+          <w:sz w:val="28"/>
+          <w:szCs w:val="28"/>
+        </w:rPr>
+      </w:pPr>
+      <w:r>
+        <w:rPr>
+          <w:rFonts w:eastAsia="Times New Roman" w:cs="Arial" w:ascii="Arial" w:hAnsi="Arial"/>
+          <w:color w:val="000000"/>
+          <w:sz w:val="28"/>
+          <w:szCs w:val="28"/>
+          <w:lang w:eastAsia="en-GB"/>
+        </w:rPr>
+        <w:t xml:space="preserve">A program takes 1 second to run </w:t>
+      </w:r>
+      <w:r>
+        <w:rPr>
+          <w:rFonts w:eastAsia="Times New Roman" w:cs="Arial" w:ascii="Arial" w:hAnsi="Arial"/>
+          <w:color w:val="000000"/>
+          <w:sz w:val="28"/>
+          <w:szCs w:val="28"/>
+          <w:lang w:eastAsia="en-GB"/>
+        </w:rPr>
+        <w:t>on a single core</w:t>
+      </w:r>
+      <w:r>
+        <w:rPr>
+          <w:rFonts w:eastAsia="Times New Roman" w:cs="Arial" w:ascii="Arial" w:hAnsi="Arial"/>
+          <w:color w:val="000000"/>
+          <w:sz w:val="28"/>
+          <w:szCs w:val="28"/>
+          <w:lang w:eastAsia="en-GB"/>
+        </w:rPr>
+        <w:t>. If the parallelisable part of the program takes up 35% of the program, how long will the program take to run on 3 cores?</w:t>
       </w:r>
     </w:p>
     <w:p>
@@ -130,40 +255,53 @@
           <w:ilvl w:val="0"/>
           <w:numId w:val="1"/>
         </w:numPr>
-        <w:spacing w:after="0" w:line="240" w:lineRule="auto"/>
-        <w:rPr>
-          <w:rFonts w:ascii="Arial" w:eastAsia="Times New Roman" w:hAnsi="Arial" w:cs="Arial"/>
-          <w:color w:val="000000"/>
-          <w:sz w:val="32"/>
-          <w:lang w:eastAsia="en-GB"/>
-        </w:rPr>
-      </w:pPr>
-      <w:r>
-        <w:rPr>
-          <w:rFonts w:ascii="Arial" w:eastAsia="Times New Roman" w:hAnsi="Arial" w:cs="Arial"/>
-          <w:color w:val="000000"/>
-          <w:sz w:val="32"/>
-          <w:lang w:eastAsia="en-GB"/>
-        </w:rPr>
-        <w:t>If you run a prog</w:t>
-      </w:r>
-      <w:r>
-        <w:rPr>
-          <w:rFonts w:ascii="Arial" w:eastAsia="Times New Roman" w:hAnsi="Arial" w:cs="Arial"/>
-          <w:color w:val="000000"/>
-          <w:sz w:val="32"/>
-          <w:lang w:eastAsia="en-GB"/>
-        </w:rPr>
-        <w:t>ram on one core and it takes 2</w:t>
-      </w:r>
-      <w:r>
-        <w:rPr>
-          <w:rFonts w:ascii="Arial" w:eastAsia="Times New Roman" w:hAnsi="Arial" w:cs="Arial"/>
-          <w:color w:val="000000"/>
-          <w:sz w:val="32"/>
-          <w:lang w:eastAsia="en-GB"/>
-        </w:rPr>
-        <w:t xml:space="preserve"> seconds to run, how quickly will it run on 3 cores if the parallelisable section of the program takes up 40% of the program? </w:t>
+        <w:spacing w:lineRule="auto" w:line="240" w:before="0" w:after="0"/>
+        <w:contextualSpacing/>
+        <w:rPr>
+          <w:rFonts w:ascii="Arial" w:hAnsi="Arial"/>
+          <w:sz w:val="28"/>
+          <w:szCs w:val="28"/>
+        </w:rPr>
+      </w:pPr>
+      <w:r>
+        <w:rPr>
+          <w:rFonts w:eastAsia="Times New Roman" w:cs="Arial" w:ascii="Arial" w:hAnsi="Arial"/>
+          <w:color w:val="000000"/>
+          <w:sz w:val="28"/>
+          <w:szCs w:val="28"/>
+          <w:lang w:eastAsia="en-GB"/>
+        </w:rPr>
+        <w:t>If a</w:t>
+      </w:r>
+      <w:r>
+        <w:rPr>
+          <w:rFonts w:eastAsia="Times New Roman" w:cs="Arial" w:ascii="Arial" w:hAnsi="Arial"/>
+          <w:color w:val="000000"/>
+          <w:sz w:val="28"/>
+          <w:szCs w:val="28"/>
+          <w:lang w:eastAsia="en-GB"/>
+        </w:rPr>
+        <w:t xml:space="preserve"> program takes 0.5 seconds to run </w:t>
+      </w:r>
+      <w:r>
+        <w:rPr>
+          <w:rFonts w:eastAsia="Times New Roman" w:cs="Arial" w:ascii="Arial" w:hAnsi="Arial"/>
+          <w:color w:val="000000"/>
+          <w:sz w:val="28"/>
+          <w:szCs w:val="28"/>
+          <w:lang w:eastAsia="en-GB"/>
+        </w:rPr>
+        <w:t>on a single core. If the parallelisable part of the program takes up 50% of the program, how long will the program take to run on 5 cores?</w:t>
+      </w:r>
+      <w:r>
+        <w:rPr>
+          <w:rFonts w:eastAsia="Times New Roman" w:cs="Arial" w:ascii="Arial" w:hAnsi="Arial"/>
+          <w:color w:val="000000"/>
+          <w:sz w:val="28"/>
+          <w:szCs w:val="28"/>
+          <w:lang w:eastAsia="en-GB"/>
+        </w:rPr>
+        <w:t xml:space="preserve"> </w:t>
       </w:r>
     </w:p>
     <w:p>
@@ -173,119 +311,82 @@
           <w:ilvl w:val="0"/>
           <w:numId w:val="1"/>
         </w:numPr>
-        <w:spacing w:after="0" w:line="240" w:lineRule="auto"/>
-        <w:rPr>
-          <w:rFonts w:ascii="Arial" w:eastAsia="Times New Roman" w:hAnsi="Arial" w:cs="Arial"/>
-          <w:color w:val="000000"/>
-          <w:sz w:val="32"/>
-          <w:lang w:eastAsia="en-GB"/>
-        </w:rPr>
-      </w:pPr>
-      <w:r>
-        <w:rPr>
-          <w:rFonts w:ascii="Arial" w:eastAsia="Times New Roman" w:hAnsi="Arial" w:cs="Arial"/>
-          <w:color w:val="000000"/>
-          <w:sz w:val="32"/>
-          <w:lang w:eastAsia="en-GB"/>
-        </w:rPr>
-        <w:t>If you run a prog</w:t>
-      </w:r>
-      <w:r>
-        <w:rPr>
-          <w:rFonts w:ascii="Arial" w:eastAsia="Times New Roman" w:hAnsi="Arial" w:cs="Arial"/>
-          <w:color w:val="000000"/>
-          <w:sz w:val="32"/>
-          <w:lang w:eastAsia="en-GB"/>
-        </w:rPr>
-        <w:t>ram on one core and it takes 0.5</w:t>
-      </w:r>
-      <w:r>
-        <w:rPr>
-          <w:rFonts w:ascii="Arial" w:eastAsia="Times New Roman" w:hAnsi="Arial" w:cs="Arial"/>
-          <w:color w:val="000000"/>
-          <w:sz w:val="32"/>
-          <w:lang w:eastAsia="en-GB"/>
-        </w:rPr>
-        <w:t xml:space="preserve"> seconds to r</w:t>
-      </w:r>
-      <w:r>
-        <w:rPr>
-          <w:rFonts w:ascii="Arial" w:eastAsia="Times New Roman" w:hAnsi="Arial" w:cs="Arial"/>
-          <w:color w:val="000000"/>
-          <w:sz w:val="32"/>
-          <w:lang w:eastAsia="en-GB"/>
-        </w:rPr>
-        <w:t>un, how quickly will it run on 5</w:t>
-      </w:r>
-      <w:r>
-        <w:rPr>
-          <w:rFonts w:ascii="Arial" w:eastAsia="Times New Roman" w:hAnsi="Arial" w:cs="Arial"/>
-          <w:color w:val="000000"/>
-          <w:sz w:val="32"/>
-          <w:lang w:eastAsia="en-GB"/>
-        </w:rPr>
-        <w:t xml:space="preserve"> cores if the parallelisable s</w:t>
-      </w:r>
-      <w:r>
-        <w:rPr>
-          <w:rFonts w:ascii="Arial" w:eastAsia="Times New Roman" w:hAnsi="Arial" w:cs="Arial"/>
-          <w:color w:val="000000"/>
-          <w:sz w:val="32"/>
-          <w:lang w:eastAsia="en-GB"/>
-        </w:rPr>
-        <w:t>ection of the program takes up 5</w:t>
-      </w:r>
-      <w:r>
-        <w:rPr>
-          <w:rFonts w:ascii="Arial" w:eastAsia="Times New Roman" w:hAnsi="Arial" w:cs="Arial"/>
-          <w:color w:val="000000"/>
-          <w:sz w:val="32"/>
-          <w:lang w:eastAsia="en-GB"/>
-        </w:rPr>
-        <w:t xml:space="preserve">0% of the program? </w:t>
+        <w:spacing w:lineRule="auto" w:line="240" w:before="0" w:after="0"/>
+        <w:contextualSpacing/>
+        <w:rPr>
+          <w:rFonts w:ascii="Arial" w:hAnsi="Arial"/>
+          <w:sz w:val="28"/>
+          <w:szCs w:val="28"/>
+        </w:rPr>
+      </w:pPr>
+      <w:r>
+        <w:rPr>
+          <w:rFonts w:eastAsia="Times New Roman" w:cs="Arial" w:ascii="Arial" w:hAnsi="Arial"/>
+          <w:color w:val="000000"/>
+          <w:sz w:val="28"/>
+          <w:szCs w:val="28"/>
+          <w:lang w:eastAsia="en-GB"/>
+        </w:rPr>
+        <w:t>If a program runs in 20 seconds on 4 cores and the parallelisable section of the program takes up 40% of the program, how long will it run on 2 cores?</w:t>
       </w:r>
     </w:p>
     <w:p>
       <w:pPr>
-        <w:spacing w:after="0" w:line="240" w:lineRule="auto"/>
-        <w:rPr>
-          <w:rFonts w:ascii="Arial" w:eastAsia="Times New Roman" w:hAnsi="Arial" w:cs="Arial"/>
-          <w:color w:val="000000"/>
-          <w:sz w:val="32"/>
-          <w:lang w:eastAsia="en-GB"/>
-        </w:rPr>
-      </w:pPr>
+        <w:pStyle w:val="Normal"/>
+        <w:spacing w:lineRule="auto" w:line="240" w:before="0" w:after="0"/>
+        <w:rPr>
+          <w:rFonts w:ascii="Arial" w:hAnsi="Arial" w:eastAsia="Times New Roman" w:cs="Arial"/>
+          <w:color w:val="000000"/>
+          <w:sz w:val="28"/>
+          <w:szCs w:val="28"/>
+          <w:lang w:eastAsia="en-GB"/>
+        </w:rPr>
+      </w:pPr>
+      <w:r>
+        <w:rPr>
+          <w:rFonts w:eastAsia="Times New Roman" w:cs="Arial" w:ascii="Arial" w:hAnsi="Arial"/>
+          <w:color w:val="000000"/>
+          <w:sz w:val="28"/>
+          <w:szCs w:val="28"/>
+          <w:lang w:eastAsia="en-GB"/>
+        </w:rPr>
+      </w:r>
     </w:p>
     <w:p>
       <w:pPr>
-        <w:spacing w:after="0" w:line="240" w:lineRule="auto"/>
-        <w:rPr>
-          <w:rFonts w:ascii="Arial" w:eastAsia="Times New Roman" w:hAnsi="Arial" w:cs="Arial"/>
-          <w:color w:val="000000"/>
-          <w:sz w:val="32"/>
-          <w:lang w:eastAsia="en-GB"/>
-        </w:rPr>
-      </w:pPr>
-      <w:bookmarkStart w:id="0" w:name="_GoBack"/>
-      <w:bookmarkEnd w:id="0"/>
+        <w:pStyle w:val="Normal"/>
+        <w:spacing w:lineRule="auto" w:line="240" w:before="0" w:after="0"/>
+        <w:rPr>
+          <w:rFonts w:ascii="Arial" w:hAnsi="Arial"/>
+          <w:sz w:val="28"/>
+          <w:szCs w:val="28"/>
+        </w:rPr>
+      </w:pPr>
+      <w:r>
+        <w:rPr>
+          <w:rFonts w:ascii="Arial" w:hAnsi="Arial"/>
+          <w:sz w:val="28"/>
+          <w:szCs w:val="28"/>
+        </w:rPr>
+      </w:r>
     </w:p>
     <w:sectPr>
-      <w:pgSz w:w="11900" w:h="16840"/>
-      <w:pgMar w:top="1440" w:right="1440" w:bottom="1440" w:left="1440" w:header="720" w:footer="720" w:gutter="0"/>
-      <w:cols w:space="720"/>
-      <w:docGrid w:linePitch="360"/>
+      <w:type w:val="nextPage"/>
+      <w:pgSz w:w="11906" w:h="16838"/>
+      <w:pgMar w:left="1440" w:right="1440" w:header="0" w:top="1440" w:footer="0" w:bottom="1440" w:gutter="0"/>
+      <w:pgNumType w:fmt="decimal"/>
+      <w:formProt w:val="false"/>
+      <w:textDirection w:val="lrTb"/>
+      <w:docGrid w:type="default" w:linePitch="360" w:charSpace="0"/>
     </w:sectPr>
   </w:body>
 </w:document>
 </file>
 
 <file path=word/numbering.xml><?xml version="1.0" encoding="utf-8"?>
-<w:numbering xmlns:wpc="http://schemas.microsoft.com/office/word/2010/wordprocessingCanvas" xmlns:mo="http://schemas.microsoft.com/office/mac/office/2008/main" xmlns:mc="http://schemas.openxmlformats.org/markup-compatibility/2006" xmlns:mv="urn:schemas-microsoft-com:mac:vml" xmlns:o="urn:schemas-microsoft-com:office:office" xmlns:r="http://schemas.openxmlformats.org/officeDocument/2006/relationships" xmlns:m="http://schemas.openxmlformats.org/officeDocument/2006/math" xmlns:v="urn:schemas-microsoft-com:vml" xmlns:wp14="http://schemas.microsoft.com/office/word/2010/wordprocessingDrawing" xmlns:wp="http://schemas.openxmlformats.org/drawingml/2006/wordprocessingDrawing" xmlns:w10="urn:schemas-microsoft-com:office:word" xmlns:w="http://schemas.openxmlformats.org/wordprocessingml/2006/main" xmlns:w14="http://schemas.microsoft.com/office/word/2010/wordml" xmlns:w15="http://schemas.microsoft.com/office/word/2012/wordml" xmlns:wpg="http://schemas.microsoft.com/office/word/2010/wordprocessingGroup" xmlns:wpi="http://schemas.microsoft.com/office/word/2010/wordprocessingInk" xmlns:wne="http://schemas.microsoft.com/office/word/2006/wordml" xmlns:wps="http://schemas.microsoft.com/office/word/2010/wordprocessingShape" mc:Ignorable="w14 w15 wp14">
-  <w:abstractNum w:abstractNumId="0">
-    <w:nsid w:val="323B4469"/>
-    <w:multiLevelType w:val="hybridMultilevel"/>
-    <w:tmpl w:val="FC44419A"/>
-    <w:lvl w:ilvl="0" w:tplc="2FB8EE48">
+<w:numbering xmlns:w="http://schemas.openxmlformats.org/wordprocessingml/2006/main" xmlns:o="urn:schemas-microsoft-com:office:office" xmlns:r="http://schemas.openxmlformats.org/officeDocument/2006/relationships" xmlns:v="urn:schemas-microsoft-com:vml">
+  <w:abstractNum w:abstractNumId="1">
+    <w:lvl w:ilvl="0">
       <w:start w:val="1"/>
       <w:numFmt w:val="decimal"/>
       <w:lvlText w:val="%1."/>
@@ -293,11 +394,9 @@
       <w:pPr>
         <w:ind w:left="1080" w:hanging="360"/>
       </w:pPr>
-      <w:rPr>
-        <w:rFonts w:hint="default"/>
-      </w:rPr>
-    </w:lvl>
-    <w:lvl w:ilvl="1" w:tplc="08090019" w:tentative="1">
+      <w:rPr/>
+    </w:lvl>
+    <w:lvl w:ilvl="1">
       <w:start w:val="1"/>
       <w:numFmt w:val="lowerLetter"/>
       <w:lvlText w:val="%2."/>
@@ -306,7 +405,7 @@
         <w:ind w:left="1800" w:hanging="360"/>
       </w:pPr>
     </w:lvl>
-    <w:lvl w:ilvl="2" w:tplc="0809001B" w:tentative="1">
+    <w:lvl w:ilvl="2">
       <w:start w:val="1"/>
       <w:numFmt w:val="lowerRoman"/>
       <w:lvlText w:val="%3."/>
@@ -315,7 +414,7 @@
         <w:ind w:left="2520" w:hanging="180"/>
       </w:pPr>
     </w:lvl>
-    <w:lvl w:ilvl="3" w:tplc="0809000F" w:tentative="1">
+    <w:lvl w:ilvl="3">
       <w:start w:val="1"/>
       <w:numFmt w:val="decimal"/>
       <w:lvlText w:val="%4."/>
@@ -324,7 +423,7 @@
         <w:ind w:left="3240" w:hanging="360"/>
       </w:pPr>
     </w:lvl>
-    <w:lvl w:ilvl="4" w:tplc="08090019" w:tentative="1">
+    <w:lvl w:ilvl="4">
       <w:start w:val="1"/>
       <w:numFmt w:val="lowerLetter"/>
       <w:lvlText w:val="%5."/>
@@ -333,7 +432,7 @@
         <w:ind w:left="3960" w:hanging="360"/>
       </w:pPr>
     </w:lvl>
-    <w:lvl w:ilvl="5" w:tplc="0809001B" w:tentative="1">
+    <w:lvl w:ilvl="5">
       <w:start w:val="1"/>
       <w:numFmt w:val="lowerRoman"/>
       <w:lvlText w:val="%6."/>
@@ -342,7 +441,7 @@
         <w:ind w:left="4680" w:hanging="180"/>
       </w:pPr>
     </w:lvl>
-    <w:lvl w:ilvl="6" w:tplc="0809000F" w:tentative="1">
+    <w:lvl w:ilvl="6">
       <w:start w:val="1"/>
       <w:numFmt w:val="decimal"/>
       <w:lvlText w:val="%7."/>
@@ -351,7 +450,7 @@
         <w:ind w:left="5400" w:hanging="360"/>
       </w:pPr>
     </w:lvl>
-    <w:lvl w:ilvl="7" w:tplc="08090019" w:tentative="1">
+    <w:lvl w:ilvl="7">
       <w:start w:val="1"/>
       <w:numFmt w:val="lowerLetter"/>
       <w:lvlText w:val="%8."/>
@@ -360,7 +459,7 @@
         <w:ind w:left="6120" w:hanging="360"/>
       </w:pPr>
     </w:lvl>
-    <w:lvl w:ilvl="8" w:tplc="0809001B" w:tentative="1">
+    <w:lvl w:ilvl="8">
       <w:start w:val="1"/>
       <w:numFmt w:val="lowerRoman"/>
       <w:lvlText w:val="%9."/>
@@ -370,128 +469,132 @@
       </w:pPr>
     </w:lvl>
   </w:abstractNum>
-  <w:abstractNum w:abstractNumId="1">
-    <w:nsid w:val="3A7149C1"/>
-    <w:multiLevelType w:val="hybridMultilevel"/>
-    <w:tmpl w:val="9D207E26"/>
-    <w:lvl w:ilvl="0" w:tplc="0809000F">
-      <w:start w:val="1"/>
-      <w:numFmt w:val="decimal"/>
-      <w:lvlText w:val="%1."/>
-      <w:lvlJc w:val="left"/>
-      <w:pPr>
-        <w:ind w:left="1080" w:hanging="360"/>
-      </w:pPr>
-      <w:rPr>
-        <w:rFonts w:hint="default"/>
-      </w:rPr>
-    </w:lvl>
-    <w:lvl w:ilvl="1" w:tplc="08090019" w:tentative="1">
-      <w:start w:val="1"/>
-      <w:numFmt w:val="lowerLetter"/>
-      <w:lvlText w:val="%2."/>
-      <w:lvlJc w:val="left"/>
-      <w:pPr>
-        <w:ind w:left="1800" w:hanging="360"/>
-      </w:pPr>
-    </w:lvl>
-    <w:lvl w:ilvl="2" w:tplc="0809001B" w:tentative="1">
-      <w:start w:val="1"/>
-      <w:numFmt w:val="lowerRoman"/>
-      <w:lvlText w:val="%3."/>
-      <w:lvlJc w:val="right"/>
-      <w:pPr>
-        <w:ind w:left="2520" w:hanging="180"/>
-      </w:pPr>
-    </w:lvl>
-    <w:lvl w:ilvl="3" w:tplc="0809000F" w:tentative="1">
-      <w:start w:val="1"/>
-      <w:numFmt w:val="decimal"/>
-      <w:lvlText w:val="%4."/>
-      <w:lvlJc w:val="left"/>
-      <w:pPr>
-        <w:ind w:left="3240" w:hanging="360"/>
-      </w:pPr>
-    </w:lvl>
-    <w:lvl w:ilvl="4" w:tplc="08090019" w:tentative="1">
-      <w:start w:val="1"/>
-      <w:numFmt w:val="lowerLetter"/>
-      <w:lvlText w:val="%5."/>
-      <w:lvlJc w:val="left"/>
-      <w:pPr>
-        <w:ind w:left="3960" w:hanging="360"/>
-      </w:pPr>
-    </w:lvl>
-    <w:lvl w:ilvl="5" w:tplc="0809001B" w:tentative="1">
-      <w:start w:val="1"/>
-      <w:numFmt w:val="lowerRoman"/>
-      <w:lvlText w:val="%6."/>
-      <w:lvlJc w:val="right"/>
-      <w:pPr>
-        <w:ind w:left="4680" w:hanging="180"/>
-      </w:pPr>
-    </w:lvl>
-    <w:lvl w:ilvl="6" w:tplc="0809000F" w:tentative="1">
-      <w:start w:val="1"/>
-      <w:numFmt w:val="decimal"/>
-      <w:lvlText w:val="%7."/>
-      <w:lvlJc w:val="left"/>
-      <w:pPr>
-        <w:ind w:left="5400" w:hanging="360"/>
-      </w:pPr>
-    </w:lvl>
-    <w:lvl w:ilvl="7" w:tplc="08090019" w:tentative="1">
-      <w:start w:val="1"/>
-      <w:numFmt w:val="lowerLetter"/>
-      <w:lvlText w:val="%8."/>
-      <w:lvlJc w:val="left"/>
-      <w:pPr>
-        <w:ind w:left="6120" w:hanging="360"/>
-      </w:pPr>
-    </w:lvl>
-    <w:lvl w:ilvl="8" w:tplc="0809001B" w:tentative="1">
-      <w:start w:val="1"/>
-      <w:numFmt w:val="lowerRoman"/>
-      <w:lvlText w:val="%9."/>
-      <w:lvlJc w:val="right"/>
-      <w:pPr>
-        <w:ind w:left="6840" w:hanging="180"/>
+  <w:abstractNum w:abstractNumId="2">
+    <w:lvl w:ilvl="0">
+      <w:start w:val="1"/>
+      <w:numFmt w:val="none"/>
+      <w:suff w:val="nothing"/>
+      <w:lvlText w:val=""/>
+      <w:lvlJc w:val="left"/>
+      <w:pPr>
+        <w:ind w:left="0" w:hanging="0"/>
+      </w:pPr>
+    </w:lvl>
+    <w:lvl w:ilvl="1">
+      <w:start w:val="1"/>
+      <w:numFmt w:val="none"/>
+      <w:suff w:val="nothing"/>
+      <w:lvlText w:val=""/>
+      <w:lvlJc w:val="left"/>
+      <w:pPr>
+        <w:ind w:left="0" w:hanging="0"/>
+      </w:pPr>
+    </w:lvl>
+    <w:lvl w:ilvl="2">
+      <w:start w:val="1"/>
+      <w:numFmt w:val="none"/>
+      <w:suff w:val="nothing"/>
+      <w:lvlText w:val=""/>
+      <w:lvlJc w:val="left"/>
+      <w:pPr>
+        <w:ind w:left="0" w:hanging="0"/>
+      </w:pPr>
+    </w:lvl>
+    <w:lvl w:ilvl="3">
+      <w:start w:val="1"/>
+      <w:numFmt w:val="none"/>
+      <w:suff w:val="nothing"/>
+      <w:lvlText w:val=""/>
+      <w:lvlJc w:val="left"/>
+      <w:pPr>
+        <w:ind w:left="0" w:hanging="0"/>
+      </w:pPr>
+    </w:lvl>
+    <w:lvl w:ilvl="4">
+      <w:start w:val="1"/>
+      <w:numFmt w:val="none"/>
+      <w:suff w:val="nothing"/>
+      <w:lvlText w:val=""/>
+      <w:lvlJc w:val="left"/>
+      <w:pPr>
+        <w:ind w:left="0" w:hanging="0"/>
+      </w:pPr>
+    </w:lvl>
+    <w:lvl w:ilvl="5">
+      <w:start w:val="1"/>
+      <w:numFmt w:val="none"/>
+      <w:suff w:val="nothing"/>
+      <w:lvlText w:val=""/>
+      <w:lvlJc w:val="left"/>
+      <w:pPr>
+        <w:ind w:left="0" w:hanging="0"/>
+      </w:pPr>
+    </w:lvl>
+    <w:lvl w:ilvl="6">
+      <w:start w:val="1"/>
+      <w:numFmt w:val="none"/>
+      <w:suff w:val="nothing"/>
+      <w:lvlText w:val=""/>
+      <w:lvlJc w:val="left"/>
+      <w:pPr>
+        <w:ind w:left="0" w:hanging="0"/>
+      </w:pPr>
+    </w:lvl>
+    <w:lvl w:ilvl="7">
+      <w:start w:val="1"/>
+      <w:numFmt w:val="none"/>
+      <w:suff w:val="nothing"/>
+      <w:lvlText w:val=""/>
+      <w:lvlJc w:val="left"/>
+      <w:pPr>
+        <w:ind w:left="0" w:hanging="0"/>
+      </w:pPr>
+    </w:lvl>
+    <w:lvl w:ilvl="8">
+      <w:start w:val="1"/>
+      <w:numFmt w:val="none"/>
+      <w:suff w:val="nothing"/>
+      <w:lvlText w:val=""/>
+      <w:lvlJc w:val="left"/>
+      <w:pPr>
+        <w:ind w:left="0" w:hanging="0"/>
       </w:pPr>
     </w:lvl>
   </w:abstractNum>
   <w:num w:numId="1">
-    <w:abstractNumId w:val="0"/>
+    <w:abstractNumId w:val="1"/>
   </w:num>
   <w:num w:numId="2">
-    <w:abstractNumId w:val="1"/>
+    <w:abstractNumId w:val="2"/>
   </w:num>
 </w:numbering>
 </file>
 
 <file path=word/styles.xml><?xml version="1.0" encoding="utf-8"?>
-<w:styles xmlns:mc="http://schemas.openxmlformats.org/markup-compatibility/2006" xmlns:r="http://schemas.openxmlformats.org/officeDocument/2006/relationships" xmlns:w="http://schemas.openxmlformats.org/wordprocessingml/2006/main" xmlns:w14="http://schemas.microsoft.com/office/word/2010/wordml" xmlns:w15="http://schemas.microsoft.com/office/word/2012/wordml" mc:Ignorable="w14 w15">
+<w:styles xmlns:w="http://schemas.openxmlformats.org/wordprocessingml/2006/main" xmlns:w14="http://schemas.microsoft.com/office/word/2010/wordml" xmlns:mc="http://schemas.openxmlformats.org/markup-compatibility/2006" mc:Ignorable="w14">
   <w:docDefaults>
     <w:rPrDefault>
       <w:rPr>
-        <w:rFonts w:asciiTheme="minorHAnsi" w:eastAsiaTheme="minorHAnsi" w:hAnsiTheme="minorHAnsi" w:cstheme="minorBidi"/>
-        <w:sz w:val="24"/>
+        <w:rFonts w:ascii="Calibri" w:hAnsi="Calibri" w:eastAsia="Calibri" w:cs="" w:asciiTheme="minorHAnsi" w:cstheme="minorBidi" w:eastAsiaTheme="minorHAnsi" w:hAnsiTheme="minorHAnsi"/>
         <w:szCs w:val="24"/>
         <w:lang w:val="en-GB" w:eastAsia="en-US" w:bidi="ar-SA"/>
       </w:rPr>
     </w:rPrDefault>
-    <w:pPrDefault/>
+    <w:pPrDefault>
+      <w:pPr/>
+    </w:pPrDefault>
   </w:docDefaults>
   <w:latentStyles w:defLockedState="0" w:defUIPriority="99" w:defSemiHidden="0" w:defUnhideWhenUsed="0" w:defQFormat="0" w:count="380">
     <w:lsdException w:name="Normal" w:uiPriority="0" w:qFormat="1"/>
     <w:lsdException w:name="heading 1" w:uiPriority="9" w:qFormat="1"/>
-    <w:lsdException w:name="heading 2" w:semiHidden="1" w:uiPriority="9" w:unhideWhenUsed="1" w:qFormat="1"/>
-    <w:lsdException w:name="heading 3" w:semiHidden="1" w:uiPriority="9" w:unhideWhenUsed="1" w:qFormat="1"/>
-    <w:lsdException w:name="heading 4" w:semiHidden="1" w:uiPriority="9" w:unhideWhenUsed="1" w:qFormat="1"/>
-    <w:lsdException w:name="heading 5" w:semiHidden="1" w:uiPriority="9" w:unhideWhenUsed="1" w:qFormat="1"/>
-    <w:lsdException w:name="heading 6" w:semiHidden="1" w:uiPriority="9" w:unhideWhenUsed="1" w:qFormat="1"/>
-    <w:lsdException w:name="heading 7" w:semiHidden="1" w:uiPriority="9" w:unhideWhenUsed="1" w:qFormat="1"/>
-    <w:lsdException w:name="heading 8" w:semiHidden="1" w:uiPriority="9" w:unhideWhenUsed="1" w:qFormat="1"/>
-    <w:lsdException w:name="heading 9" w:semiHidden="1" w:uiPriority="9" w:unhideWhenUsed="1" w:qFormat="1"/>
+    <w:lsdException w:name="heading 2" w:uiPriority="9" w:semiHidden="1" w:unhideWhenUsed="1" w:qFormat="1"/>
+    <w:lsdException w:name="heading 3" w:uiPriority="9" w:semiHidden="1" w:unhideWhenUsed="1" w:qFormat="1"/>
+    <w:lsdException w:name="heading 4" w:uiPriority="9" w:semiHidden="1" w:unhideWhenUsed="1" w:qFormat="1"/>
+    <w:lsdException w:name="heading 5" w:uiPriority="9" w:semiHidden="1" w:unhideWhenUsed="1" w:qFormat="1"/>
+    <w:lsdException w:name="heading 6" w:uiPriority="9" w:semiHidden="1" w:unhideWhenUsed="1" w:qFormat="1"/>
+    <w:lsdException w:name="heading 7" w:uiPriority="9" w:semiHidden="1" w:unhideWhenUsed="1" w:qFormat="1"/>
+    <w:lsdException w:name="heading 8" w:uiPriority="9" w:semiHidden="1" w:unhideWhenUsed="1" w:qFormat="1"/>
+    <w:lsdException w:name="heading 9" w:uiPriority="9" w:semiHidden="1" w:unhideWhenUsed="1" w:qFormat="1"/>
     <w:lsdException w:name="index 1" w:semiHidden="1" w:unhideWhenUsed="1"/>
     <w:lsdException w:name="index 2" w:semiHidden="1" w:unhideWhenUsed="1"/>
     <w:lsdException w:name="index 3" w:semiHidden="1" w:unhideWhenUsed="1"/>
@@ -501,22 +604,22 @@
     <w:lsdException w:name="index 7" w:semiHidden="1" w:unhideWhenUsed="1"/>
     <w:lsdException w:name="index 8" w:semiHidden="1" w:unhideWhenUsed="1"/>
     <w:lsdException w:name="index 9" w:semiHidden="1" w:unhideWhenUsed="1"/>
-    <w:lsdException w:name="toc 1" w:semiHidden="1" w:uiPriority="39" w:unhideWhenUsed="1"/>
-    <w:lsdException w:name="toc 2" w:semiHidden="1" w:uiPriority="39" w:unhideWhenUsed="1"/>
-    <w:lsdException w:name="toc 3" w:semiHidden="1" w:uiPriority="39" w:unhideWhenUsed="1"/>
-    <w:lsdException w:name="toc 4" w:semiHidden="1" w:uiPriority="39" w:unhideWhenUsed="1"/>
-    <w:lsdException w:name="toc 5" w:semiHidden="1" w:uiPriority="39" w:unhideWhenUsed="1"/>
-    <w:lsdException w:name="toc 6" w:semiHidden="1" w:uiPriority="39" w:unhideWhenUsed="1"/>
-    <w:lsdException w:name="toc 7" w:semiHidden="1" w:uiPriority="39" w:unhideWhenUsed="1"/>
-    <w:lsdException w:name="toc 8" w:semiHidden="1" w:uiPriority="39" w:unhideWhenUsed="1"/>
-    <w:lsdException w:name="toc 9" w:semiHidden="1" w:uiPriority="39" w:unhideWhenUsed="1"/>
+    <w:lsdException w:name="toc 1" w:uiPriority="39" w:semiHidden="1" w:unhideWhenUsed="1"/>
+    <w:lsdException w:name="toc 2" w:uiPriority="39" w:semiHidden="1" w:unhideWhenUsed="1"/>
+    <w:lsdException w:name="toc 3" w:uiPriority="39" w:semiHidden="1" w:unhideWhenUsed="1"/>
+    <w:lsdException w:name="toc 4" w:uiPriority="39" w:semiHidden="1" w:unhideWhenUsed="1"/>
+    <w:lsdException w:name="toc 5" w:uiPriority="39" w:semiHidden="1" w:unhideWhenUsed="1"/>
+    <w:lsdException w:name="toc 6" w:uiPriority="39" w:semiHidden="1" w:unhideWhenUsed="1"/>
+    <w:lsdException w:name="toc 7" w:uiPriority="39" w:semiHidden="1" w:unhideWhenUsed="1"/>
+    <w:lsdException w:name="toc 8" w:uiPriority="39" w:semiHidden="1" w:unhideWhenUsed="1"/>
+    <w:lsdException w:name="toc 9" w:uiPriority="39" w:semiHidden="1" w:unhideWhenUsed="1"/>
     <w:lsdException w:name="Normal Indent" w:semiHidden="1" w:unhideWhenUsed="1"/>
     <w:lsdException w:name="footnote text" w:semiHidden="1" w:unhideWhenUsed="1"/>
     <w:lsdException w:name="annotation text" w:semiHidden="1" w:unhideWhenUsed="1"/>
     <w:lsdException w:name="header" w:semiHidden="1" w:unhideWhenUsed="1"/>
     <w:lsdException w:name="footer" w:semiHidden="1" w:unhideWhenUsed="1"/>
     <w:lsdException w:name="index heading" w:semiHidden="1" w:unhideWhenUsed="1"/>
-    <w:lsdException w:name="caption" w:semiHidden="1" w:uiPriority="35" w:unhideWhenUsed="1" w:qFormat="1"/>
+    <w:lsdException w:name="caption" w:uiPriority="35" w:semiHidden="1" w:unhideWhenUsed="1" w:qFormat="1"/>
     <w:lsdException w:name="table of figures" w:semiHidden="1" w:unhideWhenUsed="1"/>
     <w:lsdException w:name="envelope address" w:semiHidden="1" w:unhideWhenUsed="1"/>
     <w:lsdException w:name="envelope return" w:semiHidden="1" w:unhideWhenUsed="1"/>
@@ -547,7 +650,7 @@
     <w:lsdException w:name="Title" w:uiPriority="10" w:qFormat="1"/>
     <w:lsdException w:name="Closing" w:semiHidden="1" w:unhideWhenUsed="1"/>
     <w:lsdException w:name="Signature" w:semiHidden="1" w:unhideWhenUsed="1"/>
-    <w:lsdException w:name="Default Paragraph Font" w:semiHidden="1" w:uiPriority="1" w:unhideWhenUsed="1"/>
+    <w:lsdException w:name="Default Paragraph Font" w:uiPriority="1" w:semiHidden="1" w:unhideWhenUsed="1"/>
     <w:lsdException w:name="Body Text" w:semiHidden="1" w:unhideWhenUsed="1"/>
     <w:lsdException w:name="Body Text Indent" w:semiHidden="1" w:unhideWhenUsed="1"/>
     <w:lsdException w:name="List Continue" w:semiHidden="1" w:unhideWhenUsed="1"/>
@@ -756,8 +859,8 @@
     <w:lsdException w:name="Subtle Reference" w:uiPriority="31" w:qFormat="1"/>
     <w:lsdException w:name="Intense Reference" w:uiPriority="32" w:qFormat="1"/>
     <w:lsdException w:name="Book Title" w:uiPriority="33" w:qFormat="1"/>
-    <w:lsdException w:name="Bibliography" w:semiHidden="1" w:uiPriority="37" w:unhideWhenUsed="1"/>
-    <w:lsdException w:name="TOC Heading" w:semiHidden="1" w:uiPriority="39" w:unhideWhenUsed="1" w:qFormat="1"/>
+    <w:lsdException w:name="Bibliography" w:uiPriority="37" w:semiHidden="1" w:unhideWhenUsed="1"/>
+    <w:lsdException w:name="TOC Heading" w:uiPriority="39" w:semiHidden="1" w:unhideWhenUsed="1" w:qFormat="1"/>
     <w:lsdException w:name="Plain Table 1" w:uiPriority="41"/>
     <w:lsdException w:name="Plain Table 2" w:uiPriority="42"/>
     <w:lsdException w:name="Plain Table 3" w:uiPriority="43"/>
@@ -863,23 +966,122 @@
     <w:lsdException w:name="List Table 6 Colorful Accent 6" w:uiPriority="51"/>
     <w:lsdException w:name="List Table 7 Colorful Accent 6" w:uiPriority="52"/>
   </w:latentStyles>
-  <w:style w:type="paragraph" w:default="1" w:styleId="Normal">
+  <w:style w:type="paragraph" w:styleId="Normal" w:default="1">
     <w:name w:val="Normal"/>
     <w:qFormat/>
-    <w:rsid w:val="00882EFF"/>
+    <w:rsid w:val="00882eff"/>
     <w:pPr>
-      <w:spacing w:after="200" w:line="276" w:lineRule="auto"/>
+      <w:widowControl/>
+      <w:bidi w:val="0"/>
+      <w:spacing w:lineRule="auto" w:line="276" w:before="0" w:after="200"/>
+      <w:jc w:val="left"/>
     </w:pPr>
     <w:rPr>
+      <w:rFonts w:ascii="Calibri" w:hAnsi="Calibri" w:eastAsia="Calibri" w:cs="" w:asciiTheme="minorHAnsi" w:cstheme="minorBidi" w:eastAsiaTheme="minorHAnsi" w:hAnsiTheme="minorHAnsi"/>
+      <w:color w:val="auto"/>
+      <w:kern w:val="0"/>
       <w:sz w:val="22"/>
       <w:szCs w:val="22"/>
+      <w:lang w:val="en-GB" w:eastAsia="en-US" w:bidi="ar-SA"/>
     </w:rPr>
   </w:style>
-  <w:style w:type="character" w:default="1" w:styleId="DefaultParagraphFont">
+  <w:style w:type="character" w:styleId="DefaultParagraphFont" w:default="1">
     <w:name w:val="Default Paragraph Font"/>
     <w:uiPriority w:val="1"/>
     <w:semiHidden/>
     <w:unhideWhenUsed/>
+    <w:qFormat/>
+    <w:rPr/>
+  </w:style>
+  <w:style w:type="character" w:styleId="SourceText">
+    <w:name w:val="Source Text"/>
+    <w:qFormat/>
+    <w:rPr>
+      <w:rFonts w:ascii="Liberation Mono" w:hAnsi="Liberation Mono" w:eastAsia="Liberation Mono" w:cs="Liberation Mono"/>
+    </w:rPr>
+  </w:style>
+  <w:style w:type="character" w:styleId="NumberingSymbols">
+    <w:name w:val="Numbering Symbols"/>
+    <w:qFormat/>
+    <w:rPr/>
+  </w:style>
+  <w:style w:type="paragraph" w:styleId="Heading">
+    <w:name w:val="Heading"/>
+    <w:basedOn w:val="Normal"/>
+    <w:next w:val="TextBody"/>
+    <w:qFormat/>
+    <w:pPr>
+      <w:keepNext w:val="true"/>
+      <w:spacing w:before="240" w:after="120"/>
+    </w:pPr>
+    <w:rPr>
+      <w:rFonts w:ascii="Liberation Sans" w:hAnsi="Liberation Sans" w:eastAsia="Droid Sans Fallback" w:cs="Droid Sans Devanagari"/>
+      <w:sz w:val="28"/>
+      <w:szCs w:val="28"/>
+    </w:rPr>
+  </w:style>
+  <w:style w:type="paragraph" w:styleId="TextBody">
+    <w:name w:val="Body Text"/>
+    <w:basedOn w:val="Normal"/>
+    <w:pPr>
+      <w:spacing w:lineRule="auto" w:line="276" w:before="0" w:after="140"/>
+    </w:pPr>
+    <w:rPr/>
+  </w:style>
+  <w:style w:type="paragraph" w:styleId="List">
+    <w:name w:val="List"/>
+    <w:basedOn w:val="TextBody"/>
+    <w:pPr/>
+    <w:rPr>
+      <w:rFonts w:cs="Droid Sans Devanagari"/>
+    </w:rPr>
+  </w:style>
+  <w:style w:type="paragraph" w:styleId="Caption">
+    <w:name w:val="Caption"/>
+    <w:basedOn w:val="Normal"/>
+    <w:qFormat/>
+    <w:pPr>
+      <w:suppressLineNumbers/>
+      <w:spacing w:before="120" w:after="120"/>
+    </w:pPr>
+    <w:rPr>
+      <w:rFonts w:cs="Droid Sans Devanagari"/>
+      <w:i/>
+      <w:iCs/>
+      <w:sz w:val="24"/>
+      <w:szCs w:val="24"/>
+    </w:rPr>
+  </w:style>
+  <w:style w:type="paragraph" w:styleId="Index">
+    <w:name w:val="Index"/>
+    <w:basedOn w:val="Normal"/>
+    <w:qFormat/>
+    <w:pPr>
+      <w:suppressLineNumbers/>
+    </w:pPr>
+    <w:rPr>
+      <w:rFonts w:cs="Droid Sans Devanagari"/>
+    </w:rPr>
+  </w:style>
+  <w:style w:type="paragraph" w:styleId="ListParagraph">
+    <w:name w:val="List Paragraph"/>
+    <w:basedOn w:val="Normal"/>
+    <w:uiPriority w:val="34"/>
+    <w:qFormat/>
+    <w:rsid w:val="00882eff"/>
+    <w:pPr>
+      <w:spacing w:before="0" w:after="200"/>
+      <w:ind w:left="720" w:hanging="0"/>
+      <w:contextualSpacing/>
+    </w:pPr>
+    <w:rPr/>
+  </w:style>
+  <w:style w:type="numbering" w:styleId="NoList" w:default="1">
+    <w:name w:val="No List"/>
+    <w:uiPriority w:val="99"/>
+    <w:semiHidden/>
+    <w:unhideWhenUsed/>
+    <w:qFormat/>
   </w:style>
   <w:style w:type="table" w:default="1" w:styleId="TableNormal">
     <w:name w:val="Normal Table"/>
@@ -895,23 +1097,6 @@
         <w:right w:w="108" w:type="dxa"/>
       </w:tblCellMar>
     </w:tblPr>
-  </w:style>
-  <w:style w:type="numbering" w:default="1" w:styleId="NoList">
-    <w:name w:val="No List"/>
-    <w:uiPriority w:val="99"/>
-    <w:semiHidden/>
-    <w:unhideWhenUsed/>
-  </w:style>
-  <w:style w:type="paragraph" w:styleId="ListParagraph">
-    <w:name w:val="List Paragraph"/>
-    <w:basedOn w:val="Normal"/>
-    <w:uiPriority w:val="34"/>
-    <w:qFormat/>
-    <w:rsid w:val="00882EFF"/>
-    <w:pPr>
-      <w:ind w:left="720"/>
-      <w:contextualSpacing/>
-    </w:pPr>
   </w:style>
 </w:styles>
 </file>

</xml_diff>

<commit_message>
Fix for Amdahl's law excercise for consistency
</commit_message>
<xml_diff>
--- a/FinalResources/R1AmdahlHigher/Handout.docx
+++ b/FinalResources/R1AmdahlHigher/Handout.docx
@@ -9,11 +9,9 @@
         <w:ind w:firstLine="720"/>
         <w:jc w:val="center"/>
         <w:rPr>
-          <w:rFonts w:ascii="Arial" w:hAnsi="Arial" w:eastAsia="Times New Roman" w:cs="Arial"/>
-          <w:color w:val="000000"/>
-          <w:sz w:val="32"/>
-          <w:u w:val="single"/>
-          <w:lang w:eastAsia="en-GB"/>
+          <w:rFonts w:ascii="Arial" w:hAnsi="Arial"/>
+          <w:sz w:val="28"/>
+          <w:szCs w:val="28"/>
         </w:rPr>
       </w:pPr>
       <w:r>
@@ -113,7 +111,7 @@
           <w:szCs w:val="28"/>
           <w:lang w:eastAsia="en-GB"/>
         </w:rPr>
-        <w:t>parallelisable part of the program takes up 60% of the program (6 seconds), the parallelisable part takes up 40% of the program (4 seconds) how long will the program take to run on 4 cores?</w:t>
+        <w:t>parallelisable part of the program takes up 60% of the program, the parallelisable part takes up 40% of the program how long will the program take to run on 4 cores?</w:t>
       </w:r>
     </w:p>
     <w:p>
@@ -328,46 +326,6 @@
           <w:lang w:eastAsia="en-GB"/>
         </w:rPr>
         <w:t>If a program runs in 20 seconds on 4 cores and the parallelisable section of the program takes up 40% of the program, how long will it run on 2 cores?</w:t>
-      </w:r>
-    </w:p>
-    <w:p>
-      <w:pPr>
-        <w:pStyle w:val="Normal"/>
-        <w:spacing w:lineRule="auto" w:line="240" w:before="0" w:after="0"/>
-        <w:rPr>
-          <w:rFonts w:ascii="Arial" w:hAnsi="Arial" w:eastAsia="Times New Roman" w:cs="Arial"/>
-          <w:color w:val="000000"/>
-          <w:sz w:val="28"/>
-          <w:szCs w:val="28"/>
-          <w:lang w:eastAsia="en-GB"/>
-        </w:rPr>
-      </w:pPr>
-      <w:r>
-        <w:rPr>
-          <w:rFonts w:eastAsia="Times New Roman" w:cs="Arial" w:ascii="Arial" w:hAnsi="Arial"/>
-          <w:color w:val="000000"/>
-          <w:sz w:val="28"/>
-          <w:szCs w:val="28"/>
-          <w:lang w:eastAsia="en-GB"/>
-        </w:rPr>
-      </w:r>
-    </w:p>
-    <w:p>
-      <w:pPr>
-        <w:pStyle w:val="Normal"/>
-        <w:spacing w:lineRule="auto" w:line="240" w:before="0" w:after="0"/>
-        <w:rPr>
-          <w:rFonts w:ascii="Arial" w:hAnsi="Arial"/>
-          <w:sz w:val="28"/>
-          <w:szCs w:val="28"/>
-        </w:rPr>
-      </w:pPr>
-      <w:r>
-        <w:rPr>
-          <w:rFonts w:ascii="Arial" w:hAnsi="Arial"/>
-          <w:sz w:val="28"/>
-          <w:szCs w:val="28"/>
-        </w:rPr>
       </w:r>
     </w:p>
     <w:sectPr>

</xml_diff>

<commit_message>
Tiny formatting details in Amdahl's laW
</commit_message>
<xml_diff>
--- a/FinalResources/R1AmdahlHigher/Handout.docx
+++ b/FinalResources/R1AmdahlHigher/Handout.docx
@@ -111,7 +111,27 @@
           <w:szCs w:val="28"/>
           <w:lang w:eastAsia="en-GB"/>
         </w:rPr>
-        <w:t>parallelisable part of the program takes up 60% of the program, the parallelisable part takes up 40% of the program how long will the program take to run on 4 cores?</w:t>
+        <w:t xml:space="preserve">parallelisable part of the program takes up 60% of the program, the parallelisable </w:t>
+      </w:r>
+      <w:r>
+        <w:rPr>
+          <w:rFonts w:eastAsia="Times New Roman" w:cs="Arial" w:ascii="Arial" w:hAnsi="Arial"/>
+          <w:color w:val="000000"/>
+          <w:sz w:val="28"/>
+          <w:szCs w:val="28"/>
+          <w:lang w:eastAsia="en-GB"/>
+        </w:rPr>
+        <w:t xml:space="preserve">section </w:t>
+      </w:r>
+      <w:r>
+        <w:rPr>
+          <w:rFonts w:eastAsia="Times New Roman" w:cs="Arial" w:ascii="Arial" w:hAnsi="Arial"/>
+          <w:color w:val="000000"/>
+          <w:sz w:val="28"/>
+          <w:szCs w:val="28"/>
+          <w:lang w:eastAsia="en-GB"/>
+        </w:rPr>
+        <w:t>takes up 40% of the program how long will the program take to run on 4 cores?</w:t>
       </w:r>
     </w:p>
     <w:p>
@@ -197,7 +217,27 @@
           <w:szCs w:val="28"/>
           <w:lang w:eastAsia="en-GB"/>
         </w:rPr>
-        <w:t>. If the non-parallelisable part of the program takes up 50% of the program, how long will the program take to run on 5 cores?</w:t>
+        <w:t xml:space="preserve">. If the non-parallelisable </w:t>
+      </w:r>
+      <w:r>
+        <w:rPr>
+          <w:rFonts w:eastAsia="Times New Roman" w:cs="Arial" w:ascii="Arial" w:hAnsi="Arial"/>
+          <w:color w:val="000000"/>
+          <w:sz w:val="28"/>
+          <w:szCs w:val="28"/>
+          <w:lang w:eastAsia="en-GB"/>
+        </w:rPr>
+        <w:t xml:space="preserve">section </w:t>
+      </w:r>
+      <w:r>
+        <w:rPr>
+          <w:rFonts w:eastAsia="Times New Roman" w:cs="Arial" w:ascii="Arial" w:hAnsi="Arial"/>
+          <w:color w:val="000000"/>
+          <w:sz w:val="28"/>
+          <w:szCs w:val="28"/>
+          <w:lang w:eastAsia="en-GB"/>
+        </w:rPr>
+        <w:t>of the program takes up 50% of the program, how long will the program take to run on 5 cores?</w:t>
       </w:r>
     </w:p>
     <w:p>
@@ -243,7 +283,27 @@
           <w:szCs w:val="28"/>
           <w:lang w:eastAsia="en-GB"/>
         </w:rPr>
-        <w:t>. If the parallelisable part of the program takes up 35% of the program, how long will the program take to run on 3 cores?</w:t>
+        <w:t xml:space="preserve">. If the parallelisable </w:t>
+      </w:r>
+      <w:r>
+        <w:rPr>
+          <w:rFonts w:eastAsia="Times New Roman" w:cs="Arial" w:ascii="Arial" w:hAnsi="Arial"/>
+          <w:color w:val="000000"/>
+          <w:sz w:val="28"/>
+          <w:szCs w:val="28"/>
+          <w:lang w:eastAsia="en-GB"/>
+        </w:rPr>
+        <w:t>section</w:t>
+      </w:r>
+      <w:r>
+        <w:rPr>
+          <w:rFonts w:eastAsia="Times New Roman" w:cs="Arial" w:ascii="Arial" w:hAnsi="Arial"/>
+          <w:color w:val="000000"/>
+          <w:sz w:val="28"/>
+          <w:szCs w:val="28"/>
+          <w:lang w:eastAsia="en-GB"/>
+        </w:rPr>
+        <w:t xml:space="preserve"> of the program takes up 35% of the program, how long will the program take to run on 3 cores?</w:t>
       </w:r>
     </w:p>
     <w:p>
@@ -269,27 +329,27 @@
           <w:szCs w:val="28"/>
           <w:lang w:eastAsia="en-GB"/>
         </w:rPr>
-        <w:t>If a</w:t>
-      </w:r>
-      <w:r>
-        <w:rPr>
-          <w:rFonts w:eastAsia="Times New Roman" w:cs="Arial" w:ascii="Arial" w:hAnsi="Arial"/>
-          <w:color w:val="000000"/>
-          <w:sz w:val="28"/>
-          <w:szCs w:val="28"/>
-          <w:lang w:eastAsia="en-GB"/>
-        </w:rPr>
-        <w:t xml:space="preserve"> program takes 0.5 seconds to run </w:t>
-      </w:r>
-      <w:r>
-        <w:rPr>
-          <w:rFonts w:eastAsia="Times New Roman" w:cs="Arial" w:ascii="Arial" w:hAnsi="Arial"/>
-          <w:color w:val="000000"/>
-          <w:sz w:val="28"/>
-          <w:szCs w:val="28"/>
-          <w:lang w:eastAsia="en-GB"/>
-        </w:rPr>
-        <w:t>on a single core. If the parallelisable part of the program takes up 50% of the program, how long will the program take to run on 5 cores?</w:t>
+        <w:t xml:space="preserve">A </w:t>
+      </w:r>
+      <w:r>
+        <w:rPr>
+          <w:rFonts w:eastAsia="Times New Roman" w:cs="Arial" w:ascii="Arial" w:hAnsi="Arial"/>
+          <w:color w:val="000000"/>
+          <w:sz w:val="28"/>
+          <w:szCs w:val="28"/>
+          <w:lang w:eastAsia="en-GB"/>
+        </w:rPr>
+        <w:t xml:space="preserve">program takes 0.5 seconds to run </w:t>
+      </w:r>
+      <w:r>
+        <w:rPr>
+          <w:rFonts w:eastAsia="Times New Roman" w:cs="Arial" w:ascii="Arial" w:hAnsi="Arial"/>
+          <w:color w:val="000000"/>
+          <w:sz w:val="28"/>
+          <w:szCs w:val="28"/>
+          <w:lang w:eastAsia="en-GB"/>
+        </w:rPr>
+        <w:t>on a single core. If the parallelisable section of the program takes up 50% of the program, how long will the program take to run on 5 cores?</w:t>
       </w:r>
       <w:r>
         <w:rPr>

</xml_diff>